<commit_message>
added MFA and stopped back functionality
</commit_message>
<xml_diff>
--- a/Features of the password manager.docx
+++ b/Features of the password manager.docx
@@ -133,6 +133,9 @@
       </w:r>
       <w:r>
         <w:t xml:space="preserve"> Stretch it to 32 bits</w:t>
+      </w:r>
+      <w:r>
+        <w:t xml:space="preserve"> DONE!!!!!</w:t>
       </w:r>
       <w:bookmarkStart w:id="0" w:name="_GoBack"/>
       <w:bookmarkEnd w:id="0"/>
@@ -7479,7 +7482,7 @@
 </file>
 
 <file path=customXml/itemProps1.xml><?xml version="1.0" encoding="utf-8"?>
-<ds:datastoreItem xmlns:ds="http://schemas.openxmlformats.org/officeDocument/2006/customXml" ds:itemID="{2711D81C-17F9-4C30-BF64-E2210197D9CA}">
+<ds:datastoreItem xmlns:ds="http://schemas.openxmlformats.org/officeDocument/2006/customXml" ds:itemID="{8AFC0A1C-6E0C-4D09-8E6D-B77E4A43C7A7}">
   <ds:schemaRefs>
     <ds:schemaRef ds:uri="http://schemas.openxmlformats.org/officeDocument/2006/bibliography"/>
   </ds:schemaRefs>

</xml_diff>